<commit_message>
cookies and analytics enabled
</commit_message>
<xml_diff>
--- a/docs/about.docx
+++ b/docs/about.docx
@@ -485,29 +485,61 @@
       </w:r>
     </w:p>
     <w:bookmarkEnd w:id="29"/>
-    <w:bookmarkStart w:id="35" w:name="about-us"/>
+    <w:bookmarkStart w:id="31" w:name="cookies"/>
     <w:p>
       <w:pPr>
         <w:pStyle w:val="Heading2"/>
       </w:pPr>
       <w:r>
-        <w:t xml:space="preserve">About us</w:t>
-      </w:r>
-    </w:p>
-    <w:bookmarkStart w:id="31" w:name="editor-in-chief"/>
-    <w:p>
-      <w:pPr>
-        <w:pStyle w:val="Heading3"/>
-      </w:pPr>
-      <w:r>
-        <w:t xml:space="preserve">Editor-in-chief</w:t>
+        <w:t xml:space="preserve">Cookies</w:t>
       </w:r>
     </w:p>
     <w:p>
       <w:pPr>
         <w:pStyle w:val="FirstParagraph"/>
       </w:pPr>
+      <w:r>
+        <w:t xml:space="preserve">This website uses Google Analytics to measure site traffic. This (unfortunately) requires the use of cookies, and</w:t>
+      </w:r>
+      <w:r>
+        <w:t xml:space="preserve"> </w:t>
+      </w:r>
       <w:hyperlink r:id="rId30">
+        <w:r>
+          <w:rPr>
+            <w:rStyle w:val="Hyperlink"/>
+          </w:rPr>
+          <w:t xml:space="preserve">our cookie policy can be found by clicking this link</w:t>
+        </w:r>
+      </w:hyperlink>
+      <w:r>
+        <w:t xml:space="preserve">.</w:t>
+      </w:r>
+    </w:p>
+    <w:bookmarkEnd w:id="31"/>
+    <w:bookmarkStart w:id="37" w:name="about-us"/>
+    <w:p>
+      <w:pPr>
+        <w:pStyle w:val="Heading2"/>
+      </w:pPr>
+      <w:r>
+        <w:t xml:space="preserve">About us</w:t>
+      </w:r>
+    </w:p>
+    <w:bookmarkStart w:id="33" w:name="editor-in-chief"/>
+    <w:p>
+      <w:pPr>
+        <w:pStyle w:val="Heading3"/>
+      </w:pPr>
+      <w:r>
+        <w:t xml:space="preserve">Editor-in-chief</w:t>
+      </w:r>
+    </w:p>
+    <w:p>
+      <w:pPr>
+        <w:pStyle w:val="FirstParagraph"/>
+      </w:pPr>
+      <w:hyperlink r:id="rId32">
         <w:r>
           <w:rPr>
             <w:rStyle w:val="Hyperlink"/>
@@ -530,8 +562,8 @@
         <w:t xml:space="preserve">Tom is an avid cricket, coffee and cryptic crossword fan, and enjoys rock music as loud as is tolerable. His favourite Pokemon is Lanturn.</w:t>
       </w:r>
     </w:p>
-    <w:bookmarkEnd w:id="31"/>
-    <w:bookmarkStart w:id="34" w:name="contributors"/>
+    <w:bookmarkEnd w:id="33"/>
+    <w:bookmarkStart w:id="36" w:name="contributors"/>
     <w:p>
       <w:pPr>
         <w:pStyle w:val="Heading3"/>
@@ -548,7 +580,7 @@
         <w:t xml:space="preserve">This project would not be possible without student contributors from the University of St Andrews. Each person in the list below (in reverse chronological order) has contributed a great deal of their time and effort to creating resources for this website.</w:t>
       </w:r>
     </w:p>
-    <w:bookmarkStart w:id="32" w:name="vip-202425"/>
+    <w:bookmarkStart w:id="34" w:name="vip-202425"/>
     <w:p>
       <w:pPr>
         <w:pStyle w:val="Heading4"/>
@@ -565,8 +597,8 @@
         <w:t xml:space="preserve">TBD.</w:t>
       </w:r>
     </w:p>
-    <w:bookmarkEnd w:id="32"/>
-    <w:bookmarkStart w:id="33" w:name="step-summer-2023"/>
+    <w:bookmarkEnd w:id="34"/>
+    <w:bookmarkStart w:id="35" w:name="step-summer-2023"/>
     <w:p>
       <w:pPr>
         <w:pStyle w:val="Heading4"/>
@@ -591,9 +623,9 @@
         <w:t xml:space="preserve">Team 2: Shanelle Advani, Ciara Cormican, Krish Chaudhary, Ellie Gurini, Ifan Howells-baines, Dzhemma Ruseva, Mark Toner.</w:t>
       </w:r>
     </w:p>
-    <w:bookmarkEnd w:id="33"/>
-    <w:bookmarkEnd w:id="34"/>
     <w:bookmarkEnd w:id="35"/>
+    <w:bookmarkEnd w:id="36"/>
+    <w:bookmarkEnd w:id="37"/>
     <w:sectPr>
       <w:pgSz w:h="15840" w:w="12240"/>
       <w:pgMar w:bottom="1440" w:footer="720" w:gutter="0" w:header="720" w:left="1440" w:right="1440" w:top="1440"/>

</xml_diff>

<commit_message>
completing the square added
new study guide, questions, answers :)
</commit_message>
<xml_diff>
--- a/docs/about.docx
+++ b/docs/about.docx
@@ -29,63 +29,79 @@
         <w:pStyle w:val="BodyText"/>
       </w:pPr>
       <w:r>
-        <w:t xml:space="preserve">At the time of our public launch (06/2024), we have</w:t>
+        <w:t xml:space="preserve">As of 09 September 2024, we have</w:t>
       </w:r>
       <w:r>
         <w:t xml:space="preserve"> </w:t>
       </w:r>
       <w:r>
         <w:rPr>
+          <w:b/>
           <w:bCs/>
+        </w:rPr>
+        <w:t xml:space="preserve">16</w:t>
+      </w:r>
+      <w:r>
+        <w:t xml:space="preserve"> </w:t>
+      </w:r>
+      <w:r>
+        <w:t xml:space="preserve">study guides on</w:t>
+      </w:r>
+      <w:r>
+        <w:t xml:space="preserve"> </w:t>
+      </w:r>
+      <w:r>
+        <w:rPr>
           <w:b/>
+          <w:bCs/>
         </w:rPr>
-        <w:t xml:space="preserve">15</w:t>
-      </w:r>
-      <w:r>
-        <w:t xml:space="preserve"> </w:t>
-      </w:r>
-      <w:r>
-        <w:t xml:space="preserve">study guides on</w:t>
+        <w:t xml:space="preserve">12</w:t>
+      </w:r>
+      <w:r>
+        <w:t xml:space="preserve"> </w:t>
+      </w:r>
+      <w:r>
+        <w:t xml:space="preserve">topics, with</w:t>
       </w:r>
       <w:r>
         <w:t xml:space="preserve"> </w:t>
       </w:r>
       <w:r>
         <w:rPr>
+          <w:b/>
           <w:bCs/>
+        </w:rPr>
+        <w:t xml:space="preserve">16</w:t>
+      </w:r>
+      <w:r>
+        <w:t xml:space="preserve"> </w:t>
+      </w:r>
+      <w:r>
+        <w:t xml:space="preserve">question sheets,</w:t>
+      </w:r>
+      <w:r>
+        <w:t xml:space="preserve"> </w:t>
+      </w:r>
+      <w:r>
+        <w:rPr>
           <w:b/>
+          <w:bCs/>
         </w:rPr>
-        <w:t xml:space="preserve">11</w:t>
-      </w:r>
-      <w:r>
-        <w:t xml:space="preserve"> </w:t>
-      </w:r>
-      <w:r>
-        <w:t xml:space="preserve">topics, with</w:t>
+        <w:t xml:space="preserve">16</w:t>
+      </w:r>
+      <w:r>
+        <w:t xml:space="preserve"> </w:t>
+      </w:r>
+      <w:r>
+        <w:t xml:space="preserve">answer sheets,</w:t>
       </w:r>
       <w:r>
         <w:t xml:space="preserve"> </w:t>
       </w:r>
       <w:r>
         <w:rPr>
+          <w:b/>
           <w:bCs/>
-          <w:b/>
-        </w:rPr>
-        <w:t xml:space="preserve">11</w:t>
-      </w:r>
-      <w:r>
-        <w:t xml:space="preserve"> </w:t>
-      </w:r>
-      <w:r>
-        <w:t xml:space="preserve">question/answer sheets,</w:t>
-      </w:r>
-      <w:r>
-        <w:t xml:space="preserve"> </w:t>
-      </w:r>
-      <w:r>
-        <w:rPr>
-          <w:bCs/>
-          <w:b/>
         </w:rPr>
         <w:t xml:space="preserve">2</w:t>
       </w:r>
@@ -100,8 +116,8 @@
       </w:r>
       <w:r>
         <w:rPr>
+          <w:b/>
           <w:bCs/>
-          <w:b/>
         </w:rPr>
         <w:t xml:space="preserve">2</w:t>
       </w:r>
@@ -118,8 +134,8 @@
         <w:r>
           <w:rPr>
             <w:rStyle w:val="Hyperlink"/>
+            <w:b/>
             <w:bCs/>
-            <w:b/>
           </w:rPr>
           <w:t xml:space="preserve">full index</w:t>
         </w:r>
@@ -151,8 +167,8 @@
         <w:r>
           <w:rPr>
             <w:rStyle w:val="Hyperlink"/>
+            <w:b/>
             <w:bCs/>
-            <w:b/>
           </w:rPr>
           <w:t xml:space="preserve">study guide</w:t>
         </w:r>
@@ -168,8 +184,8 @@
       </w:r>
       <w:r>
         <w:rPr>
+          <w:b/>
           <w:bCs/>
-          <w:b/>
         </w:rPr>
         <w:t xml:space="preserve">quick-check problems</w:t>
       </w:r>
@@ -194,8 +210,8 @@
         <w:r>
           <w:rPr>
             <w:rStyle w:val="Hyperlink"/>
+            <w:b/>
             <w:bCs/>
-            <w:b/>
           </w:rPr>
           <w:t xml:space="preserve">question sheet</w:t>
         </w:r>
@@ -213,8 +229,8 @@
         <w:r>
           <w:rPr>
             <w:rStyle w:val="Hyperlink"/>
+            <w:b/>
             <w:bCs/>
-            <w:b/>
           </w:rPr>
           <w:t xml:space="preserve">Answer sheets</w:t>
         </w:r>
@@ -240,8 +256,8 @@
         <w:r>
           <w:rPr>
             <w:rStyle w:val="Hyperlink"/>
+            <w:b/>
             <w:bCs/>
-            <w:b/>
           </w:rPr>
           <w:t xml:space="preserve">fact sheets</w:t>
         </w:r>
@@ -260,8 +276,8 @@
       </w:r>
       <w:r>
         <w:rPr>
+          <w:i/>
           <w:iCs/>
-          <w:i/>
         </w:rPr>
         <w:t xml:space="preserve">why</w:t>
       </w:r>
@@ -278,8 +294,8 @@
         <w:r>
           <w:rPr>
             <w:rStyle w:val="Hyperlink"/>
+            <w:b/>
             <w:bCs/>
-            <w:b/>
           </w:rPr>
           <w:t xml:space="preserve">proof sheet</w:t>
         </w:r>
@@ -303,8 +319,8 @@
       </w:r>
       <w:r>
         <w:rPr>
+          <w:i/>
           <w:iCs/>
-          <w:i/>
         </w:rPr>
         <w:t xml:space="preserve">every</w:t>
       </w:r>
@@ -359,8 +375,8 @@
       </w:r>
       <w:r>
         <w:rPr>
+          <w:b/>
           <w:bCs/>
-          <w:b/>
         </w:rPr>
         <w:t xml:space="preserve">any</w:t>
       </w:r>
@@ -406,8 +422,8 @@
       </w:r>
       <w:r>
         <w:rPr>
+          <w:b/>
           <w:bCs/>
-          <w:b/>
         </w:rPr>
         <w:t xml:space="preserve">tdhc (at) st-andrews (dot) ac (dot) uk</w:t>
       </w:r>
@@ -422,8 +438,8 @@
       </w:r>
       <w:r>
         <w:rPr>
+          <w:i/>
           <w:iCs/>
-          <w:i/>
         </w:rPr>
         <w:t xml:space="preserve">any</w:t>
       </w:r>
@@ -610,6 +626,14 @@
     <w:p>
       <w:pPr>
         <w:pStyle w:val="FirstParagraph"/>
+      </w:pPr>
+      <w:r>
+        <w:t xml:space="preserve">Graduate coach: Kate Mowbray</w:t>
+      </w:r>
+    </w:p>
+    <w:p>
+      <w:pPr>
+        <w:pStyle w:val="BodyText"/>
       </w:pPr>
       <w:r>
         <w:t xml:space="preserve">Team 1: Ritwik Anand, Zheng Chen, Zoë Gemmell, Renee Knapp, Isabella Lewis, Colin Murray, Kin Wang Pang, Akshat Srivanasta.</w:t>
@@ -950,14 +974,14 @@
     </w:lvl>
   </w:abstractNum>
   <w:abstractNum w:abstractNumId="990">
-    <w:nsid w:val="A990"/>
+    <w:nsid w:val="0000A990"/>
     <w:multiLevelType w:val="multilevel"/>
     <w:lvl w:ilvl="0">
       <w:numFmt w:val="bullet"/>
       <w:lvlText w:val=" "/>
       <w:lvlJc w:val="left"/>
       <w:pPr>
-        <w:ind w:left="720" w:hanging="480"/>
+        <w:ind w:left="720" w:hanging="360"/>
       </w:pPr>
     </w:lvl>
     <w:lvl w:ilvl="1">
@@ -965,7 +989,7 @@
       <w:lvlText w:val=" "/>
       <w:lvlJc w:val="left"/>
       <w:pPr>
-        <w:ind w:left="1440" w:hanging="480"/>
+        <w:ind w:left="1440" w:hanging="360"/>
       </w:pPr>
     </w:lvl>
     <w:lvl w:ilvl="2">
@@ -973,7 +997,7 @@
       <w:lvlText w:val=" "/>
       <w:lvlJc w:val="left"/>
       <w:pPr>
-        <w:ind w:left="2160" w:hanging="480"/>
+        <w:ind w:left="2160" w:hanging="360"/>
       </w:pPr>
     </w:lvl>
     <w:lvl w:ilvl="3">
@@ -981,7 +1005,7 @@
       <w:lvlText w:val=" "/>
       <w:lvlJc w:val="left"/>
       <w:pPr>
-        <w:ind w:left="2880" w:hanging="480"/>
+        <w:ind w:left="2880" w:hanging="360"/>
       </w:pPr>
     </w:lvl>
     <w:lvl w:ilvl="4">
@@ -989,7 +1013,7 @@
       <w:lvlText w:val=" "/>
       <w:lvlJc w:val="left"/>
       <w:pPr>
-        <w:ind w:left="3600" w:hanging="480"/>
+        <w:ind w:left="3600" w:hanging="360"/>
       </w:pPr>
     </w:lvl>
     <w:lvl w:ilvl="5">
@@ -997,7 +1021,7 @@
       <w:lvlText w:val=" "/>
       <w:lvlJc w:val="left"/>
       <w:pPr>
-        <w:ind w:left="4320" w:hanging="480"/>
+        <w:ind w:left="4320" w:hanging="360"/>
       </w:pPr>
     </w:lvl>
     <w:lvl w:ilvl="6">
@@ -1005,7 +1029,7 @@
       <w:lvlText w:val=" "/>
       <w:lvlJc w:val="left"/>
       <w:pPr>
-        <w:ind w:left="5040" w:hanging="480"/>
+        <w:ind w:left="5040" w:hanging="360"/>
       </w:pPr>
     </w:lvl>
     <w:lvl w:ilvl="7">
@@ -1013,7 +1037,7 @@
       <w:lvlText w:val=" "/>
       <w:lvlJc w:val="left"/>
       <w:pPr>
-        <w:ind w:left="5760" w:hanging="480"/>
+        <w:ind w:left="5760" w:hanging="360"/>
       </w:pPr>
     </w:lvl>
     <w:lvl w:ilvl="8">
@@ -1021,7 +1045,7 @@
       <w:lvlText w:val=" "/>
       <w:lvlJc w:val="left"/>
       <w:pPr>
-        <w:ind w:left="6480" w:hanging="480"/>
+        <w:ind w:left="6480" w:hanging="360"/>
       </w:pPr>
     </w:lvl>
   </w:abstractNum>
@@ -2271,6 +2295,7 @@
     <w:name w:val="KeywordTok"/>
     <w:basedOn w:val="VerbatimChar"/>
     <w:rPr>
+      <w:b/>
       <w:color w:val="003b4f"/>
       <w:shd w:val="clear" w:fill="f1f3f5"/>
     </w:rPr>
@@ -2375,9 +2400,9 @@
     <w:name w:val="DocumentationTok"/>
     <w:basedOn w:val="VerbatimChar"/>
     <w:rPr>
+      <w:i/>
       <w:color w:val="5e5e5e"/>
       <w:shd w:val="clear" w:fill="f1f3f5"/>
-      <w:i/>
     </w:rPr>
   </w:style>
   <w:style w:type="character" w:customStyle="1" w:styleId="AnnotationTok">
@@ -2392,9 +2417,9 @@
     <w:name w:val="CommentVarTok"/>
     <w:basedOn w:val="VerbatimChar"/>
     <w:rPr>
+      <w:i/>
       <w:color w:val="5e5e5e"/>
       <w:shd w:val="clear" w:fill="f1f3f5"/>
-      <w:i/>
     </w:rPr>
   </w:style>
   <w:style w:type="character" w:customStyle="1" w:styleId="OtherTok">
@@ -2425,6 +2450,7 @@
     <w:name w:val="ControlFlowTok"/>
     <w:basedOn w:val="VerbatimChar"/>
     <w:rPr>
+      <w:b/>
       <w:color w:val="003b4f"/>
       <w:shd w:val="clear" w:fill="f1f3f5"/>
     </w:rPr>
@@ -2489,9 +2515,9 @@
     <w:name w:val="WarningTok"/>
     <w:basedOn w:val="VerbatimChar"/>
     <w:rPr>
+      <w:i/>
       <w:color w:val="5e5e5e"/>
       <w:shd w:val="clear" w:fill="f1f3f5"/>
-      <w:i/>
     </w:rPr>
   </w:style>
   <w:style w:type="character" w:customStyle="1" w:styleId="AlertTok">

</xml_diff>

<commit_message>
intro to complex numbers added
new guide :)
</commit_message>
<xml_diff>
--- a/docs/about.docx
+++ b/docs/about.docx
@@ -608,6 +608,14 @@
     <w:p>
       <w:pPr>
         <w:pStyle w:val="FirstParagraph"/>
+      </w:pPr>
+      <w:r>
+        <w:t xml:space="preserve">Semester 1 team: Mohit Agarwal, Ideja Bajra, Ollie Brooke, Sophie Chowgule, Charlotte McCarthy, Ellie Trace, Max Volmar.</w:t>
+      </w:r>
+    </w:p>
+    <w:p>
+      <w:pPr>
+        <w:pStyle w:val="BodyText"/>
       </w:pPr>
       <w:hyperlink r:id="rId34">
         <w:r>

</xml_diff>